<commit_message>
Keimooi plan van aanpak
</commit_message>
<xml_diff>
--- a/Individuele opdrachten/Plan van Aanpak/Plan van aanpak - Yaimo Collins (v1.0).docx
+++ b/Individuele opdrachten/Plan van Aanpak/Plan van aanpak - Yaimo Collins (v1.0).docx
@@ -10,6 +10,7 @@
           <w:docPartUnique/>
         </w:docPartObj>
       </w:sdtPr>
+      <w:sdtEndPr/>
       <w:sdtContent>
         <w:p>
           <w:r>
@@ -91,7 +92,7 @@
               </mc:Choice>
               <mc:Fallback>
                 <w:pict>
-                  <v:rect w14:anchorId="024943B8" id="Rechthoek 468" o:spid="_x0000_s1026" style="position:absolute;margin-left:263.25pt;margin-top:10.5pt;width:244.8pt;height:594pt;z-index:251659264;visibility:visible;mso-wrap-style:square;mso-width-percent:400;mso-height-percent:0;mso-wrap-distance-left:9pt;mso-wrap-distance-top:0;mso-wrap-distance-right:9pt;mso-wrap-distance-bottom:0;mso-position-horizontal:absolute;mso-position-horizontal-relative:page;mso-position-vertical:absolute;mso-position-vertical-relative:page;mso-width-percent:400;mso-height-percent:0;mso-width-relative:page;mso-height-relative:page;v-text-anchor:middle" o:gfxdata="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" fillcolor="white [3212]" strokecolor="#938953 [1614]" strokeweight="1.25pt">
+                  <v:rect w14:anchorId="4F3A3090" id="Rechthoek 468" o:spid="_x0000_s1026" style="position:absolute;margin-left:263.25pt;margin-top:10.5pt;width:244.8pt;height:594pt;z-index:251659264;visibility:visible;mso-wrap-style:square;mso-width-percent:400;mso-height-percent:0;mso-wrap-distance-left:9pt;mso-wrap-distance-top:0;mso-wrap-distance-right:9pt;mso-wrap-distance-bottom:0;mso-position-horizontal:absolute;mso-position-horizontal-relative:page;mso-position-vertical:absolute;mso-position-vertical-relative:page;mso-width-percent:400;mso-height-percent:0;mso-width-relative:page;mso-height-relative:page;v-text-anchor:middle" o:gfxdata="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" fillcolor="white [3212]" strokecolor="#938953 [1614]" strokeweight="1.25pt">
                     <w10:wrap anchorx="page" anchory="page"/>
                   </v:rect>
                 </w:pict>
@@ -302,6 +303,7 @@
                                     <w:dataBinding w:prefixMappings="xmlns:ns0='http://schemas.microsoft.com/office/2006/coverPageProps'" w:xpath="/ns0:CoverPageProperties[1]/ns0:Abstract[1]" w:storeItemID="{55AF091B-3C7A-41E3-B477-F2FDAA23CFDA}"/>
                                     <w:text/>
                                   </w:sdtPr>
+                                  <w:sdtEndPr/>
                                   <w:sdtContent>
                                     <w:r>
                                       <w:rPr>
@@ -409,6 +411,7 @@
                               <w:dataBinding w:prefixMappings="xmlns:ns0='http://schemas.microsoft.com/office/2006/coverPageProps'" w:xpath="/ns0:CoverPageProperties[1]/ns0:Abstract[1]" w:storeItemID="{55AF091B-3C7A-41E3-B477-F2FDAA23CFDA}"/>
                               <w:text/>
                             </w:sdtPr>
+                            <w:sdtEndPr/>
                             <w:sdtContent>
                               <w:r>
                                 <w:rPr>
@@ -570,7 +573,7 @@
               </mc:Choice>
               <mc:Fallback>
                 <w:pict>
-                  <v:rect w14:anchorId="6EAB81F0" id="Rechthoek 469" o:spid="_x0000_s1026" style="position:absolute;margin-left:0;margin-top:0;width:226.45pt;height:9.35pt;z-index:251662336;visibility:visible;mso-wrap-style:square;mso-width-percent:370;mso-height-percent:0;mso-left-percent:455;mso-top-percent:690;mso-wrap-distance-left:9pt;mso-wrap-distance-top:0;mso-wrap-distance-right:9pt;mso-wrap-distance-bottom:0;mso-position-horizontal-relative:page;mso-position-vertical-relative:page;mso-width-percent:370;mso-height-percent:0;mso-left-percent:455;mso-top-percent:690;mso-width-relative:page;mso-height-relative:margin;v-text-anchor:middle" o:gfxdata="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" fillcolor="#4f81bd [3204]" stroked="f" strokeweight="2pt">
+                  <v:rect w14:anchorId="32E9AAC0" id="Rechthoek 469" o:spid="_x0000_s1026" style="position:absolute;margin-left:0;margin-top:0;width:226.45pt;height:9.35pt;z-index:251662336;visibility:visible;mso-wrap-style:square;mso-width-percent:370;mso-height-percent:0;mso-left-percent:455;mso-top-percent:690;mso-wrap-distance-left:9pt;mso-wrap-distance-top:0;mso-wrap-distance-right:9pt;mso-wrap-distance-bottom:0;mso-position-horizontal-relative:page;mso-position-vertical-relative:page;mso-width-percent:370;mso-height-percent:0;mso-left-percent:455;mso-top-percent:690;mso-width-relative:page;mso-height-relative:margin;v-text-anchor:middle" o:gfxdata="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" fillcolor="#4f81bd [3204]" stroked="f" strokeweight="2pt">
                     <w10:wrap anchorx="page" anchory="page"/>
                   </v:rect>
                 </w:pict>
@@ -649,6 +652,7 @@
                                   <w:dataBinding w:prefixMappings="xmlns:ns0='http://schemas.openxmlformats.org/package/2006/metadata/core-properties' xmlns:ns1='http://purl.org/dc/elements/1.1/'" w:xpath="/ns0:coreProperties[1]/ns1:title[1]" w:storeItemID="{6C3C8BC8-F283-45AE-878A-BAB7291924A1}"/>
                                   <w:text/>
                                 </w:sdtPr>
+                                <w:sdtEndPr/>
                                 <w:sdtContent>
                                   <w:p>
                                     <w:pPr>
@@ -686,6 +690,7 @@
                                   <w:dataBinding w:prefixMappings="xmlns:ns0='http://schemas.openxmlformats.org/package/2006/metadata/core-properties' xmlns:ns1='http://purl.org/dc/elements/1.1/'" w:xpath="/ns0:coreProperties[1]/ns1:subject[1]" w:storeItemID="{6C3C8BC8-F283-45AE-878A-BAB7291924A1}"/>
                                   <w:text/>
                                 </w:sdtPr>
+                                <w:sdtEndPr/>
                                 <w:sdtContent>
                                   <w:p>
                                     <w:pPr>
@@ -751,6 +756,7 @@
                             <w:dataBinding w:prefixMappings="xmlns:ns0='http://schemas.openxmlformats.org/package/2006/metadata/core-properties' xmlns:ns1='http://purl.org/dc/elements/1.1/'" w:xpath="/ns0:coreProperties[1]/ns1:title[1]" w:storeItemID="{6C3C8BC8-F283-45AE-878A-BAB7291924A1}"/>
                             <w:text/>
                           </w:sdtPr>
+                          <w:sdtEndPr/>
                           <w:sdtContent>
                             <w:p>
                               <w:pPr>
@@ -788,6 +794,7 @@
                             <w:dataBinding w:prefixMappings="xmlns:ns0='http://schemas.openxmlformats.org/package/2006/metadata/core-properties' xmlns:ns1='http://purl.org/dc/elements/1.1/'" w:xpath="/ns0:coreProperties[1]/ns1:subject[1]" w:storeItemID="{6C3C8BC8-F283-45AE-878A-BAB7291924A1}"/>
                             <w:text/>
                           </w:sdtPr>
+                          <w:sdtEndPr/>
                           <w:sdtContent>
                             <w:p>
                               <w:pPr>
@@ -865,25 +872,23 @@
                                   <w:pStyle w:val="Geenafstand"/>
                                   <w:rPr>
                                     <w:color w:val="1F497D" w:themeColor="text2"/>
-                                    <w:lang w:val="en-US"/>
                                   </w:rPr>
                                 </w:pPr>
                                 <w:sdt>
                                   <w:sdtPr>
                                     <w:rPr>
                                       <w:color w:val="1F497D" w:themeColor="text2"/>
-                                      <w:lang w:val="en-US"/>
                                     </w:rPr>
                                     <w:alias w:val="Auteur"/>
                                     <w:id w:val="15524260"/>
                                     <w:dataBinding w:prefixMappings="xmlns:ns0='http://schemas.openxmlformats.org/package/2006/metadata/core-properties' xmlns:ns1='http://purl.org/dc/elements/1.1/'" w:xpath="/ns0:coreProperties[1]/ns1:creator[1]" w:storeItemID="{6C3C8BC8-F283-45AE-878A-BAB7291924A1}"/>
                                     <w:text/>
                                   </w:sdtPr>
+                                  <w:sdtEndPr/>
                                   <w:sdtContent>
                                     <w:r>
                                       <w:rPr>
                                         <w:color w:val="1F497D" w:themeColor="text2"/>
-                                        <w:lang w:val="en-US"/>
                                       </w:rPr>
                                       <w:t>Yaimo Collins</w:t>
                                     </w:r>
@@ -892,7 +897,6 @@
                                 <w:r>
                                   <w:rPr>
                                     <w:color w:val="1F497D" w:themeColor="text2"/>
-                                    <w:lang w:val="en-US"/>
                                   </w:rPr>
                                   <w:t>,</w:t>
                                 </w:r>
@@ -902,22 +906,13 @@
                                   <w:pStyle w:val="Geenafstand"/>
                                   <w:rPr>
                                     <w:color w:val="1F497D" w:themeColor="text2"/>
-                                    <w:lang w:val="en-US"/>
                                   </w:rPr>
                                 </w:pPr>
                                 <w:r>
                                   <w:rPr>
                                     <w:color w:val="1F497D" w:themeColor="text2"/>
-                                    <w:lang w:val="en-US"/>
                                   </w:rPr>
-                                  <w:t>Morten Vermeulen</w:t>
-                                </w:r>
-                                <w:r>
-                                  <w:rPr>
-                                    <w:color w:val="1F497D" w:themeColor="text2"/>
-                                    <w:lang w:val="en-US"/>
-                                  </w:rPr>
-                                  <w:t>,</w:t>
+                                  <w:t>Morten Vermeulen,</w:t>
                                 </w:r>
                               </w:p>
                               <w:p>
@@ -925,24 +920,13 @@
                                   <w:pStyle w:val="Geenafstand"/>
                                   <w:rPr>
                                     <w:color w:val="1F497D" w:themeColor="text2"/>
-                                    <w:lang w:val="en-US"/>
                                   </w:rPr>
                                 </w:pPr>
-                                <w:proofErr w:type="spellStart"/>
                                 <w:r>
                                   <w:rPr>
                                     <w:color w:val="1F497D" w:themeColor="text2"/>
-                                    <w:lang w:val="en-US"/>
                                   </w:rPr>
-                                  <w:t>Yustin</w:t>
-                                </w:r>
-                                <w:proofErr w:type="spellEnd"/>
-                                <w:r>
-                                  <w:rPr>
-                                    <w:color w:val="1F497D" w:themeColor="text2"/>
-                                    <w:lang w:val="en-US"/>
-                                  </w:rPr>
-                                  <w:t xml:space="preserve"> Troost</w:t>
+                                  <w:t>Yustin Troost</w:t>
                                 </w:r>
                               </w:p>
                               <w:p>
@@ -950,7 +934,6 @@
                                   <w:pStyle w:val="Geenafstand"/>
                                   <w:rPr>
                                     <w:color w:val="1F497D" w:themeColor="text2"/>
-                                    <w:lang w:val="en-US"/>
                                   </w:rPr>
                                 </w:pPr>
                               </w:p>
@@ -959,7 +942,6 @@
                                   <w:pStyle w:val="Geenafstand"/>
                                   <w:rPr>
                                     <w:color w:val="1F497D" w:themeColor="text2"/>
-                                    <w:lang w:val="en-US"/>
                                   </w:rPr>
                                 </w:pPr>
                               </w:p>
@@ -1007,25 +989,23 @@
                             <w:pStyle w:val="Geenafstand"/>
                             <w:rPr>
                               <w:color w:val="1F497D" w:themeColor="text2"/>
-                              <w:lang w:val="en-US"/>
                             </w:rPr>
                           </w:pPr>
                           <w:sdt>
                             <w:sdtPr>
                               <w:rPr>
                                 <w:color w:val="1F497D" w:themeColor="text2"/>
-                                <w:lang w:val="en-US"/>
                               </w:rPr>
                               <w:alias w:val="Auteur"/>
                               <w:id w:val="15524260"/>
                               <w:dataBinding w:prefixMappings="xmlns:ns0='http://schemas.openxmlformats.org/package/2006/metadata/core-properties' xmlns:ns1='http://purl.org/dc/elements/1.1/'" w:xpath="/ns0:coreProperties[1]/ns1:creator[1]" w:storeItemID="{6C3C8BC8-F283-45AE-878A-BAB7291924A1}"/>
                               <w:text/>
                             </w:sdtPr>
+                            <w:sdtEndPr/>
                             <w:sdtContent>
                               <w:r>
                                 <w:rPr>
                                   <w:color w:val="1F497D" w:themeColor="text2"/>
-                                  <w:lang w:val="en-US"/>
                                 </w:rPr>
                                 <w:t>Yaimo Collins</w:t>
                               </w:r>
@@ -1034,7 +1014,6 @@
                           <w:r>
                             <w:rPr>
                               <w:color w:val="1F497D" w:themeColor="text2"/>
-                              <w:lang w:val="en-US"/>
                             </w:rPr>
                             <w:t>,</w:t>
                           </w:r>
@@ -1044,22 +1023,13 @@
                             <w:pStyle w:val="Geenafstand"/>
                             <w:rPr>
                               <w:color w:val="1F497D" w:themeColor="text2"/>
-                              <w:lang w:val="en-US"/>
                             </w:rPr>
                           </w:pPr>
                           <w:r>
                             <w:rPr>
                               <w:color w:val="1F497D" w:themeColor="text2"/>
-                              <w:lang w:val="en-US"/>
                             </w:rPr>
-                            <w:t>Morten Vermeulen</w:t>
-                          </w:r>
-                          <w:r>
-                            <w:rPr>
-                              <w:color w:val="1F497D" w:themeColor="text2"/>
-                              <w:lang w:val="en-US"/>
-                            </w:rPr>
-                            <w:t>,</w:t>
+                            <w:t>Morten Vermeulen,</w:t>
                           </w:r>
                         </w:p>
                         <w:p>
@@ -1067,24 +1037,13 @@
                             <w:pStyle w:val="Geenafstand"/>
                             <w:rPr>
                               <w:color w:val="1F497D" w:themeColor="text2"/>
-                              <w:lang w:val="en-US"/>
                             </w:rPr>
                           </w:pPr>
-                          <w:proofErr w:type="spellStart"/>
                           <w:r>
                             <w:rPr>
                               <w:color w:val="1F497D" w:themeColor="text2"/>
-                              <w:lang w:val="en-US"/>
                             </w:rPr>
-                            <w:t>Yustin</w:t>
-                          </w:r>
-                          <w:proofErr w:type="spellEnd"/>
-                          <w:r>
-                            <w:rPr>
-                              <w:color w:val="1F497D" w:themeColor="text2"/>
-                              <w:lang w:val="en-US"/>
-                            </w:rPr>
-                            <w:t xml:space="preserve"> Troost</w:t>
+                            <w:t>Yustin Troost</w:t>
                           </w:r>
                         </w:p>
                         <w:p>
@@ -1092,7 +1051,6 @@
                             <w:pStyle w:val="Geenafstand"/>
                             <w:rPr>
                               <w:color w:val="1F497D" w:themeColor="text2"/>
-                              <w:lang w:val="en-US"/>
                             </w:rPr>
                           </w:pPr>
                         </w:p>
@@ -1101,7 +1059,6 @@
                             <w:pStyle w:val="Geenafstand"/>
                             <w:rPr>
                               <w:color w:val="1F497D" w:themeColor="text2"/>
-                              <w:lang w:val="en-US"/>
                             </w:rPr>
                           </w:pPr>
                         </w:p>
@@ -1164,6 +1121,15 @@
           </w:r>
         </w:p>
         <w:p>
+          <w:pPr>
+            <w:pStyle w:val="Inhopg1"/>
+            <w:tabs>
+              <w:tab w:val="right" w:leader="dot" w:pos="9062"/>
+            </w:tabs>
+            <w:rPr>
+              <w:noProof/>
+            </w:rPr>
+          </w:pPr>
           <w:r>
             <w:fldChar w:fldCharType="begin"/>
           </w:r>
@@ -1173,14 +1139,473 @@
           <w:r>
             <w:fldChar w:fldCharType="separate"/>
           </w:r>
-          <w:r>
+          <w:hyperlink w:anchor="_Toc18656157" w:history="1">
+            <w:r>
+              <w:rPr>
+                <w:rStyle w:val="Hyperlink"/>
+                <w:noProof/>
+              </w:rPr>
+              <w:t>Inleiding</w:t>
+            </w:r>
+            <w:r>
+              <w:rPr>
+                <w:noProof/>
+                <w:webHidden/>
+              </w:rPr>
+              <w:tab/>
+            </w:r>
+            <w:r>
+              <w:rPr>
+                <w:noProof/>
+                <w:webHidden/>
+              </w:rPr>
+              <w:fldChar w:fldCharType="begin"/>
+            </w:r>
+            <w:r>
+              <w:rPr>
+                <w:noProof/>
+                <w:webHidden/>
+              </w:rPr>
+              <w:instrText xml:space="preserve"> PAGEREF _Toc18656157 \h </w:instrText>
+            </w:r>
+            <w:r>
+              <w:rPr>
+                <w:noProof/>
+                <w:webHidden/>
+              </w:rPr>
+            </w:r>
+            <w:r>
+              <w:rPr>
+                <w:noProof/>
+                <w:webHidden/>
+              </w:rPr>
+              <w:fldChar w:fldCharType="separate"/>
+            </w:r>
+            <w:r>
+              <w:rPr>
+                <w:noProof/>
+                <w:webHidden/>
+              </w:rPr>
+              <w:t>2</w:t>
+            </w:r>
+            <w:r>
+              <w:rPr>
+                <w:noProof/>
+                <w:webHidden/>
+              </w:rPr>
+              <w:fldChar w:fldCharType="end"/>
+            </w:r>
+          </w:hyperlink>
+        </w:p>
+        <w:p>
+          <w:pPr>
+            <w:pStyle w:val="Inhopg1"/>
+            <w:tabs>
+              <w:tab w:val="right" w:leader="dot" w:pos="9062"/>
+            </w:tabs>
             <w:rPr>
-              <w:b/>
-              <w:bCs/>
               <w:noProof/>
             </w:rPr>
-            <w:t>Geen inhoudsopgavegegevens gevonden.</w:t>
-          </w:r>
+          </w:pPr>
+          <w:hyperlink w:anchor="_Toc18656158" w:history="1">
+            <w:r>
+              <w:rPr>
+                <w:rStyle w:val="Hyperlink"/>
+                <w:noProof/>
+              </w:rPr>
+              <w:t>Doelstelling</w:t>
+            </w:r>
+            <w:r>
+              <w:rPr>
+                <w:noProof/>
+                <w:webHidden/>
+              </w:rPr>
+              <w:tab/>
+            </w:r>
+            <w:r>
+              <w:rPr>
+                <w:noProof/>
+                <w:webHidden/>
+              </w:rPr>
+              <w:fldChar w:fldCharType="begin"/>
+            </w:r>
+            <w:r>
+              <w:rPr>
+                <w:noProof/>
+                <w:webHidden/>
+              </w:rPr>
+              <w:instrText xml:space="preserve"> PAGEREF _Toc18656158 \h </w:instrText>
+            </w:r>
+            <w:r>
+              <w:rPr>
+                <w:noProof/>
+                <w:webHidden/>
+              </w:rPr>
+            </w:r>
+            <w:r>
+              <w:rPr>
+                <w:noProof/>
+                <w:webHidden/>
+              </w:rPr>
+              <w:fldChar w:fldCharType="separate"/>
+            </w:r>
+            <w:r>
+              <w:rPr>
+                <w:noProof/>
+                <w:webHidden/>
+              </w:rPr>
+              <w:t>2</w:t>
+            </w:r>
+            <w:r>
+              <w:rPr>
+                <w:noProof/>
+                <w:webHidden/>
+              </w:rPr>
+              <w:fldChar w:fldCharType="end"/>
+            </w:r>
+          </w:hyperlink>
+        </w:p>
+        <w:p>
+          <w:pPr>
+            <w:pStyle w:val="Inhopg1"/>
+            <w:tabs>
+              <w:tab w:val="right" w:leader="dot" w:pos="9062"/>
+            </w:tabs>
+            <w:rPr>
+              <w:noProof/>
+            </w:rPr>
+          </w:pPr>
+          <w:hyperlink w:anchor="_Toc18656159" w:history="1">
+            <w:r>
+              <w:rPr>
+                <w:rStyle w:val="Hyperlink"/>
+                <w:noProof/>
+              </w:rPr>
+              <w:t>Omschrijving van de applicatie</w:t>
+            </w:r>
+            <w:r>
+              <w:rPr>
+                <w:noProof/>
+                <w:webHidden/>
+              </w:rPr>
+              <w:tab/>
+            </w:r>
+            <w:r>
+              <w:rPr>
+                <w:noProof/>
+                <w:webHidden/>
+              </w:rPr>
+              <w:fldChar w:fldCharType="begin"/>
+            </w:r>
+            <w:r>
+              <w:rPr>
+                <w:noProof/>
+                <w:webHidden/>
+              </w:rPr>
+              <w:instrText xml:space="preserve"> PAGEREF _Toc18656159 \h </w:instrText>
+            </w:r>
+            <w:r>
+              <w:rPr>
+                <w:noProof/>
+                <w:webHidden/>
+              </w:rPr>
+            </w:r>
+            <w:r>
+              <w:rPr>
+                <w:noProof/>
+                <w:webHidden/>
+              </w:rPr>
+              <w:fldChar w:fldCharType="separate"/>
+            </w:r>
+            <w:r>
+              <w:rPr>
+                <w:noProof/>
+                <w:webHidden/>
+              </w:rPr>
+              <w:t>2</w:t>
+            </w:r>
+            <w:r>
+              <w:rPr>
+                <w:noProof/>
+                <w:webHidden/>
+              </w:rPr>
+              <w:fldChar w:fldCharType="end"/>
+            </w:r>
+          </w:hyperlink>
+        </w:p>
+        <w:p>
+          <w:pPr>
+            <w:pStyle w:val="Inhopg1"/>
+            <w:tabs>
+              <w:tab w:val="right" w:leader="dot" w:pos="9062"/>
+            </w:tabs>
+            <w:rPr>
+              <w:noProof/>
+            </w:rPr>
+          </w:pPr>
+          <w:hyperlink w:anchor="_Toc18656160" w:history="1">
+            <w:r>
+              <w:rPr>
+                <w:rStyle w:val="Hyperlink"/>
+                <w:noProof/>
+              </w:rPr>
+              <w:t>Projectgroep</w:t>
+            </w:r>
+            <w:r>
+              <w:rPr>
+                <w:noProof/>
+                <w:webHidden/>
+              </w:rPr>
+              <w:tab/>
+            </w:r>
+            <w:r>
+              <w:rPr>
+                <w:noProof/>
+                <w:webHidden/>
+              </w:rPr>
+              <w:fldChar w:fldCharType="begin"/>
+            </w:r>
+            <w:r>
+              <w:rPr>
+                <w:noProof/>
+                <w:webHidden/>
+              </w:rPr>
+              <w:instrText xml:space="preserve"> PAGEREF _Toc18656160 \h </w:instrText>
+            </w:r>
+            <w:r>
+              <w:rPr>
+                <w:noProof/>
+                <w:webHidden/>
+              </w:rPr>
+            </w:r>
+            <w:r>
+              <w:rPr>
+                <w:noProof/>
+                <w:webHidden/>
+              </w:rPr>
+              <w:fldChar w:fldCharType="separate"/>
+            </w:r>
+            <w:r>
+              <w:rPr>
+                <w:noProof/>
+                <w:webHidden/>
+              </w:rPr>
+              <w:t>2</w:t>
+            </w:r>
+            <w:r>
+              <w:rPr>
+                <w:noProof/>
+                <w:webHidden/>
+              </w:rPr>
+              <w:fldChar w:fldCharType="end"/>
+            </w:r>
+          </w:hyperlink>
+        </w:p>
+        <w:p>
+          <w:pPr>
+            <w:pStyle w:val="Inhopg1"/>
+            <w:tabs>
+              <w:tab w:val="right" w:leader="dot" w:pos="9062"/>
+            </w:tabs>
+            <w:rPr>
+              <w:noProof/>
+            </w:rPr>
+          </w:pPr>
+          <w:hyperlink w:anchor="_Toc18656161" w:history="1">
+            <w:r>
+              <w:rPr>
+                <w:rStyle w:val="Hyperlink"/>
+                <w:noProof/>
+              </w:rPr>
+              <w:t>Benodigdheden</w:t>
+            </w:r>
+            <w:r>
+              <w:rPr>
+                <w:noProof/>
+                <w:webHidden/>
+              </w:rPr>
+              <w:tab/>
+            </w:r>
+            <w:r>
+              <w:rPr>
+                <w:noProof/>
+                <w:webHidden/>
+              </w:rPr>
+              <w:fldChar w:fldCharType="begin"/>
+            </w:r>
+            <w:r>
+              <w:rPr>
+                <w:noProof/>
+                <w:webHidden/>
+              </w:rPr>
+              <w:instrText xml:space="preserve"> PAGEREF _Toc18656161 \h </w:instrText>
+            </w:r>
+            <w:r>
+              <w:rPr>
+                <w:noProof/>
+                <w:webHidden/>
+              </w:rPr>
+            </w:r>
+            <w:r>
+              <w:rPr>
+                <w:noProof/>
+                <w:webHidden/>
+              </w:rPr>
+              <w:fldChar w:fldCharType="separate"/>
+            </w:r>
+            <w:r>
+              <w:rPr>
+                <w:noProof/>
+                <w:webHidden/>
+              </w:rPr>
+              <w:t>4</w:t>
+            </w:r>
+            <w:r>
+              <w:rPr>
+                <w:noProof/>
+                <w:webHidden/>
+              </w:rPr>
+              <w:fldChar w:fldCharType="end"/>
+            </w:r>
+          </w:hyperlink>
+        </w:p>
+        <w:p>
+          <w:pPr>
+            <w:pStyle w:val="Inhopg1"/>
+            <w:tabs>
+              <w:tab w:val="right" w:leader="dot" w:pos="9062"/>
+            </w:tabs>
+            <w:rPr>
+              <w:noProof/>
+            </w:rPr>
+          </w:pPr>
+          <w:hyperlink w:anchor="_Toc18656162" w:history="1">
+            <w:r>
+              <w:rPr>
+                <w:rStyle w:val="Hyperlink"/>
+                <w:noProof/>
+              </w:rPr>
+              <w:t>Planning</w:t>
+            </w:r>
+            <w:r>
+              <w:rPr>
+                <w:noProof/>
+                <w:webHidden/>
+              </w:rPr>
+              <w:tab/>
+            </w:r>
+            <w:r>
+              <w:rPr>
+                <w:noProof/>
+                <w:webHidden/>
+              </w:rPr>
+              <w:fldChar w:fldCharType="begin"/>
+            </w:r>
+            <w:r>
+              <w:rPr>
+                <w:noProof/>
+                <w:webHidden/>
+              </w:rPr>
+              <w:instrText xml:space="preserve"> PAGEREF _Toc18656162 \h </w:instrText>
+            </w:r>
+            <w:r>
+              <w:rPr>
+                <w:noProof/>
+                <w:webHidden/>
+              </w:rPr>
+            </w:r>
+            <w:r>
+              <w:rPr>
+                <w:noProof/>
+                <w:webHidden/>
+              </w:rPr>
+              <w:fldChar w:fldCharType="separate"/>
+            </w:r>
+            <w:r>
+              <w:rPr>
+                <w:noProof/>
+                <w:webHidden/>
+              </w:rPr>
+              <w:t>4</w:t>
+            </w:r>
+            <w:r>
+              <w:rPr>
+                <w:noProof/>
+                <w:webHidden/>
+              </w:rPr>
+              <w:fldChar w:fldCharType="end"/>
+            </w:r>
+          </w:hyperlink>
+        </w:p>
+        <w:p>
+          <w:pPr>
+            <w:pStyle w:val="Inhopg1"/>
+            <w:tabs>
+              <w:tab w:val="right" w:leader="dot" w:pos="9062"/>
+            </w:tabs>
+            <w:rPr>
+              <w:noProof/>
+            </w:rPr>
+          </w:pPr>
+          <w:hyperlink w:anchor="_Toc18656163" w:history="1">
+            <w:r>
+              <w:rPr>
+                <w:rStyle w:val="Hyperlink"/>
+                <w:noProof/>
+              </w:rPr>
+              <w:t>Takenlijst</w:t>
+            </w:r>
+            <w:r>
+              <w:rPr>
+                <w:noProof/>
+                <w:webHidden/>
+              </w:rPr>
+              <w:tab/>
+            </w:r>
+            <w:r>
+              <w:rPr>
+                <w:noProof/>
+                <w:webHidden/>
+              </w:rPr>
+              <w:fldChar w:fldCharType="begin"/>
+            </w:r>
+            <w:r>
+              <w:rPr>
+                <w:noProof/>
+                <w:webHidden/>
+              </w:rPr>
+              <w:instrText xml:space="preserve"> PAGEREF _Toc18656163 \h </w:instrText>
+            </w:r>
+            <w:r>
+              <w:rPr>
+                <w:noProof/>
+                <w:webHidden/>
+              </w:rPr>
+            </w:r>
+            <w:r>
+              <w:rPr>
+                <w:noProof/>
+                <w:webHidden/>
+              </w:rPr>
+              <w:fldChar w:fldCharType="separate"/>
+            </w:r>
+            <w:r>
+              <w:rPr>
+                <w:noProof/>
+                <w:webHidden/>
+              </w:rPr>
+              <w:t>5</w:t>
+            </w:r>
+            <w:r>
+              <w:rPr>
+                <w:noProof/>
+                <w:webHidden/>
+              </w:rPr>
+              <w:fldChar w:fldCharType="end"/>
+            </w:r>
+          </w:hyperlink>
+        </w:p>
+        <w:p>
           <w:r>
             <w:rPr>
               <w:b/>
@@ -1215,22 +1640,20 @@
     <w:p/>
     <w:p/>
     <w:p/>
-    <w:p/>
-    <w:p/>
-    <w:p/>
-    <w:p/>
-    <w:p/>
-    <w:p/>
     <w:p>
       <w:pPr>
         <w:pStyle w:val="Kop1"/>
       </w:pPr>
       <w:bookmarkStart w:id="0" w:name="_Toc4680247"/>
+      <w:bookmarkStart w:id="1" w:name="_Toc18656157"/>
+      <w:bookmarkStart w:id="2" w:name="_GoBack"/>
+      <w:bookmarkEnd w:id="2"/>
       <w:r>
         <w:lastRenderedPageBreak/>
         <w:t>Inleiding</w:t>
       </w:r>
       <w:bookmarkEnd w:id="0"/>
+      <w:bookmarkEnd w:id="1"/>
     </w:p>
     <w:p>
       <w:pPr>
@@ -1289,157 +1712,117 @@
       <w:pPr>
         <w:pStyle w:val="Kop1"/>
       </w:pPr>
-      <w:bookmarkStart w:id="1" w:name="_Toc4680248"/>
+      <w:bookmarkStart w:id="3" w:name="_Toc4680248"/>
+      <w:bookmarkStart w:id="4" w:name="_Toc18656158"/>
       <w:r>
         <w:t>Doelstelling</w:t>
       </w:r>
-      <w:bookmarkEnd w:id="1"/>
+      <w:bookmarkEnd w:id="3"/>
+      <w:bookmarkEnd w:id="4"/>
     </w:p>
     <w:p>
       <w:r>
-        <w:t xml:space="preserve">Dhr. Hannibal houdt zich bezig met </w:t>
+        <w:t>Dhr. Hannibal houdt zich bezig met</w:t>
       </w:r>
-      <w:bookmarkStart w:id="2" w:name="_GoBack"/>
-      <w:bookmarkEnd w:id="2"/>
-    </w:p>
-    <w:p>
-      <w:pPr>
-        <w:pStyle w:val="Kop1"/>
-      </w:pPr>
-      <w:bookmarkStart w:id="3" w:name="_Toc4680249"/>
       <w:r>
-        <w:t>Omschrijving van de applicatie</w:t>
+        <w:t xml:space="preserve"> veel verschillende talen. Hij heeft gemerkt dat de taal Amazigh erg moeilijk is om te leren voor jonge kinderen. Hier wil hij wat aan doen. Door middel van een app wil hij op een spelenderwijze manier kinderen de taal leren kennen. De taal kan erg intimiderend zijn, waardoor ze vaak terugkrabbelen. De app moet zo simpel mogelijk zijn, zodat het niemand afschrikt en het juist kinderen motiveert om meer te leren. De motivatie moet met behulp van een systeem met medailles of een andere vorm van een beoordeling. </w:t>
       </w:r>
-      <w:bookmarkEnd w:id="3"/>
-    </w:p>
-    <w:p>
-      <w:r>
-        <w:t>De website moet dezelfde pagina’s hebben als de oude website. Dit houdt in:</w:t>
-      </w:r>
-    </w:p>
-    <w:p>
-      <w:pPr>
-        <w:pStyle w:val="Lijstalinea"/>
-        <w:numPr>
-          <w:ilvl w:val="0"/>
-          <w:numId w:val="1"/>
-        </w:numPr>
-      </w:pPr>
-      <w:r>
-        <w:t>Homepage: pagina met een welkom bericht en daaronder het laatste nieuws.</w:t>
-      </w:r>
-    </w:p>
-    <w:p>
-      <w:pPr>
-        <w:pStyle w:val="Lijstalinea"/>
-        <w:numPr>
-          <w:ilvl w:val="0"/>
-          <w:numId w:val="1"/>
-        </w:numPr>
-      </w:pPr>
-      <w:r>
-        <w:t>Activiteiten: een lijst met alle activiteiten die in het park plaatsvinden</w:t>
-      </w:r>
-    </w:p>
-    <w:p>
-      <w:pPr>
-        <w:pStyle w:val="Lijstalinea"/>
-        <w:numPr>
-          <w:ilvl w:val="0"/>
-          <w:numId w:val="1"/>
-        </w:numPr>
-      </w:pPr>
-      <w:r>
-        <w:t>Parkvereniging: pagina met tekst over de vereniging.</w:t>
-      </w:r>
-    </w:p>
-    <w:p>
-      <w:pPr>
-        <w:pStyle w:val="Lijstalinea"/>
-        <w:numPr>
-          <w:ilvl w:val="0"/>
-          <w:numId w:val="1"/>
-        </w:numPr>
-      </w:pPr>
-      <w:r>
-        <w:t>Vogelwerkgroep: Tekst over waarnemingen 2018 met daaronder meer informatie over de werkgroep.</w:t>
-      </w:r>
-    </w:p>
-    <w:p>
-      <w:pPr>
-        <w:pStyle w:val="Lijstalinea"/>
-        <w:numPr>
-          <w:ilvl w:val="0"/>
-          <w:numId w:val="1"/>
-        </w:numPr>
-      </w:pPr>
-      <w:r>
-        <w:t xml:space="preserve">Fotopagina: Pagina met een foto slider (niet met flash </w:t>
-      </w:r>
-      <w:proofErr w:type="spellStart"/>
-      <w:r>
-        <w:t>player</w:t>
-      </w:r>
-      <w:proofErr w:type="spellEnd"/>
-      <w:r>
-        <w:t>)</w:t>
-      </w:r>
-    </w:p>
-    <w:p>
-      <w:pPr>
-        <w:pStyle w:val="Lijstalinea"/>
-        <w:numPr>
-          <w:ilvl w:val="0"/>
-          <w:numId w:val="1"/>
-        </w:numPr>
-      </w:pPr>
-      <w:r>
-        <w:t>Contactpagina: pagina met alle contactpersonen (te bereiken via een formulier)</w:t>
-      </w:r>
-    </w:p>
-    <w:p>
-      <w:pPr>
-        <w:pStyle w:val="Kop1"/>
-      </w:pPr>
-      <w:bookmarkStart w:id="4" w:name="_Toc4680250"/>
-      <w:r>
-        <w:t>Projectgroep</w:t>
-      </w:r>
-      <w:bookmarkEnd w:id="4"/>
       <w:r>
         <w:t xml:space="preserve"> </w:t>
       </w:r>
     </w:p>
     <w:p>
       <w:pPr>
-        <w:pStyle w:val="Geenafstand"/>
-      </w:pPr>
+        <w:pStyle w:val="Kop1"/>
+      </w:pPr>
+      <w:bookmarkStart w:id="5" w:name="_Toc4680249"/>
+      <w:bookmarkStart w:id="6" w:name="_Toc18656159"/>
       <w:r>
-        <w:t xml:space="preserve">Ons team bestaat uit Yaimo Collins, </w:t>
+        <w:t>Omschrijving van de applicatie</w:t>
       </w:r>
-      <w:proofErr w:type="spellStart"/>
+      <w:bookmarkEnd w:id="5"/>
+      <w:bookmarkEnd w:id="6"/>
+    </w:p>
+    <w:p>
       <w:r>
-        <w:t>Morten</w:t>
+        <w:t>De app moet simpel blijven, maar moet wel de volgende functionaliteiten hebben:</w:t>
       </w:r>
-      <w:proofErr w:type="spellEnd"/>
+    </w:p>
+    <w:p>
+      <w:r>
+        <w:t>Een menu, in dit menu kan je kiezen voor:</w:t>
+      </w:r>
+    </w:p>
+    <w:p>
+      <w:pPr>
+        <w:pStyle w:val="Lijstalinea"/>
+        <w:numPr>
+          <w:ilvl w:val="0"/>
+          <w:numId w:val="3"/>
+        </w:numPr>
+      </w:pPr>
+      <w:r>
+        <w:t>Theorie lessen, dit zijn lessen over de taal.</w:t>
+      </w:r>
+    </w:p>
+    <w:p>
+      <w:pPr>
+        <w:pStyle w:val="Lijstalinea"/>
+        <w:numPr>
+          <w:ilvl w:val="0"/>
+          <w:numId w:val="3"/>
+        </w:numPr>
+      </w:pPr>
+      <w:r>
+        <w:t>Een quiz, hier kan je je theorie testen en kijken hoe je de taal beheerst.</w:t>
+      </w:r>
+    </w:p>
+    <w:p>
+      <w:pPr>
+        <w:pStyle w:val="Lijstalinea"/>
+        <w:numPr>
+          <w:ilvl w:val="0"/>
+          <w:numId w:val="3"/>
+        </w:numPr>
+      </w:pPr>
+      <w:r>
+        <w:t xml:space="preserve">Een scherm met je persoonlijke score en eventuele rewards. </w:t>
+      </w:r>
+    </w:p>
+    <w:p>
+      <w:pPr>
+        <w:pStyle w:val="Lijstalinea"/>
+        <w:numPr>
+          <w:ilvl w:val="0"/>
+          <w:numId w:val="3"/>
+        </w:numPr>
+      </w:pPr>
+      <w:r>
+        <w:t>Een “over de app” knop. Hier kan je dingen over de opdrachtgever en over de ontwikkelaars van de app lezen.</w:t>
+      </w:r>
+    </w:p>
+    <w:p/>
+    <w:p>
+      <w:pPr>
+        <w:pStyle w:val="Kop1"/>
+      </w:pPr>
+      <w:bookmarkStart w:id="7" w:name="_Toc4680250"/>
+      <w:bookmarkStart w:id="8" w:name="_Toc18656160"/>
+      <w:r>
+        <w:t>Projectgroep</w:t>
+      </w:r>
+      <w:bookmarkEnd w:id="7"/>
+      <w:bookmarkEnd w:id="8"/>
       <w:r>
         <w:t xml:space="preserve"> </w:t>
       </w:r>
-      <w:proofErr w:type="spellStart"/>
+    </w:p>
+    <w:p>
+      <w:pPr>
+        <w:pStyle w:val="Geenafstand"/>
+      </w:pPr>
       <w:r>
-        <w:t>vermeulen</w:t>
-      </w:r>
-      <w:proofErr w:type="spellEnd"/>
-      <w:r>
-        <w:t xml:space="preserve"> en </w:t>
-      </w:r>
-      <w:proofErr w:type="spellStart"/>
-      <w:r>
-        <w:t>Yustin</w:t>
-      </w:r>
-      <w:proofErr w:type="spellEnd"/>
-      <w:r>
-        <w:t xml:space="preserve"> Troost. </w:t>
+        <w:t xml:space="preserve">Ons team bestaat uit Yaimo Collins, Morten vermeulen en Yustin Troost. </w:t>
       </w:r>
     </w:p>
     <w:tbl>
@@ -1568,19 +1951,11 @@
                 <w:b w:val="0"/>
               </w:rPr>
             </w:pPr>
-            <w:proofErr w:type="spellStart"/>
             <w:r>
               <w:rPr>
                 <w:b w:val="0"/>
               </w:rPr>
-              <w:t>Morten</w:t>
-            </w:r>
-            <w:proofErr w:type="spellEnd"/>
-            <w:r>
-              <w:rPr>
-                <w:b w:val="0"/>
-              </w:rPr>
-              <w:t xml:space="preserve"> Vermeulen</w:t>
+              <w:t>Morten Vermeulen</w:t>
             </w:r>
           </w:p>
         </w:tc>
@@ -1634,19 +2009,11 @@
                 <w:b w:val="0"/>
               </w:rPr>
             </w:pPr>
-            <w:proofErr w:type="spellStart"/>
             <w:r>
               <w:rPr>
                 <w:b w:val="0"/>
               </w:rPr>
-              <w:t>Yustin</w:t>
-            </w:r>
-            <w:proofErr w:type="spellEnd"/>
-            <w:r>
-              <w:rPr>
-                <w:b w:val="0"/>
-              </w:rPr>
-              <w:t xml:space="preserve"> troost</w:t>
+              <w:t>Yustin troost</w:t>
             </w:r>
           </w:p>
         </w:tc>
@@ -1760,12 +2127,14 @@
       <w:pPr>
         <w:pStyle w:val="Kop1"/>
       </w:pPr>
-      <w:bookmarkStart w:id="5" w:name="_Toc4680251"/>
+      <w:bookmarkStart w:id="9" w:name="_Toc4680251"/>
+      <w:bookmarkStart w:id="10" w:name="_Toc18656161"/>
       <w:r>
         <w:lastRenderedPageBreak/>
         <w:t>Benodigdheden</w:t>
       </w:r>
-      <w:bookmarkEnd w:id="5"/>
+      <w:bookmarkEnd w:id="9"/>
+      <w:bookmarkEnd w:id="10"/>
     </w:p>
     <w:p>
       <w:pPr>
@@ -1795,21 +2164,8 @@
           <w:numId w:val="1"/>
         </w:numPr>
       </w:pPr>
-      <w:proofErr w:type="spellStart"/>
       <w:r>
-        <w:t>JetBrains</w:t>
-      </w:r>
-      <w:proofErr w:type="spellEnd"/>
-      <w:r>
-        <w:t xml:space="preserve"> </w:t>
-      </w:r>
-      <w:proofErr w:type="spellStart"/>
-      <w:r>
-        <w:t>PhpStorm</w:t>
-      </w:r>
-      <w:proofErr w:type="spellEnd"/>
-      <w:r>
-        <w:t xml:space="preserve"> als IDE</w:t>
+        <w:t>Android studio als IDE</w:t>
       </w:r>
     </w:p>
     <w:p>
@@ -1821,15 +2177,7 @@
         </w:numPr>
       </w:pPr>
       <w:r>
-        <w:t xml:space="preserve">Een database, beheerd en opgezet met </w:t>
-      </w:r>
-      <w:proofErr w:type="spellStart"/>
-      <w:r>
-        <w:t>MySQL</w:t>
-      </w:r>
-      <w:proofErr w:type="spellEnd"/>
-      <w:r>
-        <w:t xml:space="preserve"> Workbench</w:t>
+        <w:t>Een database, beheerd en opgezet met MySQL Workbench</w:t>
       </w:r>
     </w:p>
     <w:p>
@@ -1853,11 +2201,13 @@
       <w:pPr>
         <w:pStyle w:val="Kop1"/>
       </w:pPr>
-      <w:bookmarkStart w:id="6" w:name="_Toc4680252"/>
+      <w:bookmarkStart w:id="11" w:name="_Toc4680252"/>
+      <w:bookmarkStart w:id="12" w:name="_Toc18656162"/>
       <w:r>
         <w:t>Planning</w:t>
       </w:r>
-      <w:bookmarkEnd w:id="6"/>
+      <w:bookmarkEnd w:id="11"/>
+      <w:bookmarkEnd w:id="12"/>
     </w:p>
     <w:tbl>
       <w:tblPr>
@@ -2133,7 +2483,19 @@
               <w:rPr>
                 <w:rFonts w:cs="Arial"/>
               </w:rPr>
-              <w:t>4 februari 2019</w:t>
+              <w:t xml:space="preserve">4 </w:t>
+            </w:r>
+            <w:r>
+              <w:rPr>
+                <w:rFonts w:cs="Arial"/>
+              </w:rPr>
+              <w:t>september</w:t>
+            </w:r>
+            <w:r>
+              <w:rPr>
+                <w:rFonts w:cs="Arial"/>
+              </w:rPr>
+              <w:t xml:space="preserve"> 2019</w:t>
             </w:r>
           </w:p>
         </w:tc>
@@ -2160,7 +2522,19 @@
               <w:rPr>
                 <w:rFonts w:cs="Arial"/>
               </w:rPr>
-              <w:t>25 maart 2019</w:t>
+              <w:t xml:space="preserve">25 </w:t>
+            </w:r>
+            <w:r>
+              <w:rPr>
+                <w:rFonts w:cs="Arial"/>
+              </w:rPr>
+              <w:t>oktober</w:t>
+            </w:r>
+            <w:r>
+              <w:rPr>
+                <w:rFonts w:cs="Arial"/>
+              </w:rPr>
+              <w:t xml:space="preserve"> 2019</w:t>
             </w:r>
           </w:p>
         </w:tc>
@@ -2244,7 +2618,19 @@
               <w:rPr>
                 <w:rFonts w:cs="Arial"/>
               </w:rPr>
-              <w:t>25 maart 2019</w:t>
+              <w:t xml:space="preserve">25 </w:t>
+            </w:r>
+            <w:r>
+              <w:rPr>
+                <w:rFonts w:cs="Arial"/>
+              </w:rPr>
+              <w:t>oktober</w:t>
+            </w:r>
+            <w:r>
+              <w:rPr>
+                <w:rFonts w:cs="Arial"/>
+              </w:rPr>
+              <w:t xml:space="preserve"> 2019</w:t>
             </w:r>
           </w:p>
         </w:tc>
@@ -2271,7 +2657,19 @@
               <w:rPr>
                 <w:rFonts w:cs="Arial"/>
               </w:rPr>
-              <w:t>22 april 2019</w:t>
+              <w:t xml:space="preserve">22 </w:t>
+            </w:r>
+            <w:r>
+              <w:rPr>
+                <w:rFonts w:cs="Arial"/>
+              </w:rPr>
+              <w:t>november</w:t>
+            </w:r>
+            <w:r>
+              <w:rPr>
+                <w:rFonts w:cs="Arial"/>
+              </w:rPr>
+              <w:t xml:space="preserve"> 2019</w:t>
             </w:r>
           </w:p>
         </w:tc>
@@ -2354,13 +2752,19 @@
               <w:rPr>
                 <w:rFonts w:cs="Arial"/>
               </w:rPr>
-              <w:t>22 ap</w:t>
-            </w:r>
-            <w:r>
-              <w:rPr>
-                <w:rFonts w:cs="Arial"/>
-              </w:rPr>
-              <w:t>ril 2019</w:t>
+              <w:t xml:space="preserve">22 </w:t>
+            </w:r>
+            <w:r>
+              <w:rPr>
+                <w:rFonts w:cs="Arial"/>
+              </w:rPr>
+              <w:t>november</w:t>
+            </w:r>
+            <w:r>
+              <w:rPr>
+                <w:rFonts w:cs="Arial"/>
+              </w:rPr>
+              <w:t xml:space="preserve"> 2019</w:t>
             </w:r>
           </w:p>
         </w:tc>
@@ -2387,7 +2791,19 @@
               <w:rPr>
                 <w:rFonts w:cs="Arial"/>
               </w:rPr>
-              <w:t>6 mei 2019</w:t>
+              <w:t xml:space="preserve">6 </w:t>
+            </w:r>
+            <w:r>
+              <w:rPr>
+                <w:rFonts w:cs="Arial"/>
+              </w:rPr>
+              <w:t>december</w:t>
+            </w:r>
+            <w:r>
+              <w:rPr>
+                <w:rFonts w:cs="Arial"/>
+              </w:rPr>
+              <w:t xml:space="preserve"> 2019</w:t>
             </w:r>
           </w:p>
         </w:tc>
@@ -2471,7 +2887,19 @@
               <w:rPr>
                 <w:rFonts w:cs="Arial"/>
               </w:rPr>
-              <w:t>6 mei 2019</w:t>
+              <w:t xml:space="preserve">6 </w:t>
+            </w:r>
+            <w:r>
+              <w:rPr>
+                <w:rFonts w:cs="Arial"/>
+              </w:rPr>
+              <w:t>december</w:t>
+            </w:r>
+            <w:r>
+              <w:rPr>
+                <w:rFonts w:cs="Arial"/>
+              </w:rPr>
+              <w:t xml:space="preserve"> 2019</w:t>
             </w:r>
           </w:p>
         </w:tc>
@@ -2498,7 +2926,19 @@
               <w:rPr>
                 <w:rFonts w:cs="Arial"/>
               </w:rPr>
-              <w:t>20 mei 2019</w:t>
+              <w:t xml:space="preserve">20 </w:t>
+            </w:r>
+            <w:r>
+              <w:rPr>
+                <w:rFonts w:cs="Arial"/>
+              </w:rPr>
+              <w:t>januari</w:t>
+            </w:r>
+            <w:r>
+              <w:rPr>
+                <w:rFonts w:cs="Arial"/>
+              </w:rPr>
+              <w:t xml:space="preserve"> 2019</w:t>
             </w:r>
           </w:p>
         </w:tc>
@@ -2540,7 +2980,7 @@
           <w:szCs w:val="32"/>
         </w:rPr>
       </w:pPr>
-      <w:bookmarkStart w:id="7" w:name="_Toc4680253"/>
+      <w:bookmarkStart w:id="13" w:name="_Toc4680253"/>
       <w:r>
         <w:br w:type="page"/>
       </w:r>
@@ -2549,11 +2989,13 @@
       <w:pPr>
         <w:pStyle w:val="Kop1"/>
       </w:pPr>
+      <w:bookmarkStart w:id="14" w:name="_Toc18656163"/>
       <w:r>
         <w:lastRenderedPageBreak/>
         <w:t>Takenlijst</w:t>
       </w:r>
-      <w:bookmarkEnd w:id="7"/>
+      <w:bookmarkEnd w:id="13"/>
+      <w:bookmarkEnd w:id="14"/>
     </w:p>
     <w:tbl>
       <w:tblPr>
@@ -2582,19 +3024,11 @@
                 <w:b/>
               </w:rPr>
             </w:pPr>
-            <w:proofErr w:type="spellStart"/>
             <w:r>
               <w:rPr>
                 <w:b/>
               </w:rPr>
-              <w:t>Subtaak</w:t>
-            </w:r>
-            <w:proofErr w:type="spellEnd"/>
-            <w:r>
-              <w:rPr>
-                <w:b/>
-              </w:rPr>
-              <w:t xml:space="preserve"> </w:t>
+              <w:t xml:space="preserve">Subtaak </w:t>
             </w:r>
           </w:p>
         </w:tc>
@@ -2688,7 +3122,13 @@
           </w:tcPr>
           <w:p>
             <w:r>
-              <w:t>4 februari 2019</w:t>
+              <w:t xml:space="preserve">4 </w:t>
+            </w:r>
+            <w:r>
+              <w:t>september</w:t>
+            </w:r>
+            <w:r>
+              <w:t xml:space="preserve"> 2019</w:t>
             </w:r>
           </w:p>
         </w:tc>
@@ -2698,7 +3138,13 @@
           </w:tcPr>
           <w:p>
             <w:r>
-              <w:t>11 februari 2019</w:t>
+              <w:t xml:space="preserve">11 </w:t>
+            </w:r>
+            <w:r>
+              <w:t>september</w:t>
+            </w:r>
+            <w:r>
+              <w:t xml:space="preserve"> 2019</w:t>
             </w:r>
           </w:p>
         </w:tc>
@@ -2718,21 +3164,17 @@
           </w:tcPr>
           <w:p>
             <w:r>
-              <w:t xml:space="preserve">Yaimo Collins, Jeroen de Koster, </w:t>
-            </w:r>
-            <w:proofErr w:type="spellStart"/>
-            <w:r>
-              <w:t>Aran</w:t>
-            </w:r>
-            <w:proofErr w:type="spellEnd"/>
-            <w:r>
-              <w:t xml:space="preserve"> </w:t>
-            </w:r>
-            <w:proofErr w:type="spellStart"/>
-            <w:r>
-              <w:t>Shirwani</w:t>
-            </w:r>
-            <w:proofErr w:type="spellEnd"/>
+              <w:t xml:space="preserve">Yaimo Collins, </w:t>
+            </w:r>
+            <w:r>
+              <w:t>Morten Vermeulen</w:t>
+            </w:r>
+            <w:r>
+              <w:t xml:space="preserve">, </w:t>
+            </w:r>
+            <w:r>
+              <w:t>Yustin Troost</w:t>
+            </w:r>
           </w:p>
         </w:tc>
       </w:tr>
@@ -2753,7 +3195,13 @@
           </w:tcPr>
           <w:p>
             <w:r>
-              <w:t>11 februari 2019</w:t>
+              <w:t xml:space="preserve">11 </w:t>
+            </w:r>
+            <w:r>
+              <w:t>september</w:t>
+            </w:r>
+            <w:r>
+              <w:t xml:space="preserve"> 2019</w:t>
             </w:r>
           </w:p>
         </w:tc>
@@ -2763,7 +3211,13 @@
           </w:tcPr>
           <w:p>
             <w:r>
-              <w:t>18 februari 2019</w:t>
+              <w:t xml:space="preserve">18 </w:t>
+            </w:r>
+            <w:r>
+              <w:t>september</w:t>
+            </w:r>
+            <w:r>
+              <w:t xml:space="preserve"> 2019</w:t>
             </w:r>
           </w:p>
         </w:tc>
@@ -2783,21 +3237,17 @@
           </w:tcPr>
           <w:p>
             <w:r>
-              <w:t xml:space="preserve">Yaimo Collins, Jeroen de Koster, </w:t>
-            </w:r>
-            <w:proofErr w:type="spellStart"/>
-            <w:r>
-              <w:t>Aran</w:t>
-            </w:r>
-            <w:proofErr w:type="spellEnd"/>
-            <w:r>
-              <w:t xml:space="preserve"> </w:t>
-            </w:r>
-            <w:proofErr w:type="spellStart"/>
-            <w:r>
-              <w:t>Shirwani</w:t>
-            </w:r>
-            <w:proofErr w:type="spellEnd"/>
+              <w:t xml:space="preserve">Yaimo Collins, </w:t>
+            </w:r>
+            <w:r>
+              <w:t>Morten Vermeulen</w:t>
+            </w:r>
+            <w:r>
+              <w:t xml:space="preserve">, </w:t>
+            </w:r>
+            <w:r>
+              <w:t>Yustin Troost</w:t>
+            </w:r>
           </w:p>
         </w:tc>
       </w:tr>
@@ -2818,7 +3268,13 @@
           </w:tcPr>
           <w:p>
             <w:r>
-              <w:t xml:space="preserve">11 februari 2019 </w:t>
+              <w:t xml:space="preserve">11 </w:t>
+            </w:r>
+            <w:r>
+              <w:t>september</w:t>
+            </w:r>
+            <w:r>
+              <w:t xml:space="preserve"> 2019 </w:t>
             </w:r>
           </w:p>
         </w:tc>
@@ -2828,7 +3284,13 @@
           </w:tcPr>
           <w:p>
             <w:r>
-              <w:t>18 februari 2019</w:t>
+              <w:t xml:space="preserve">18 </w:t>
+            </w:r>
+            <w:r>
+              <w:t>september</w:t>
+            </w:r>
+            <w:r>
+              <w:t xml:space="preserve"> 2019</w:t>
             </w:r>
           </w:p>
         </w:tc>
@@ -2848,21 +3310,17 @@
           </w:tcPr>
           <w:p>
             <w:r>
-              <w:t xml:space="preserve">Yaimo Collins, Jeroen de Koster, </w:t>
-            </w:r>
-            <w:proofErr w:type="spellStart"/>
-            <w:r>
-              <w:t>Aran</w:t>
-            </w:r>
-            <w:proofErr w:type="spellEnd"/>
-            <w:r>
-              <w:t xml:space="preserve"> </w:t>
-            </w:r>
-            <w:proofErr w:type="spellStart"/>
-            <w:r>
-              <w:t>Shirwani</w:t>
-            </w:r>
-            <w:proofErr w:type="spellEnd"/>
+              <w:t xml:space="preserve">Yaimo Collins, </w:t>
+            </w:r>
+            <w:r>
+              <w:t>Morten Vermeulen</w:t>
+            </w:r>
+            <w:r>
+              <w:t xml:space="preserve">, </w:t>
+            </w:r>
+            <w:r>
+              <w:t>Yustin Troost</w:t>
+            </w:r>
           </w:p>
         </w:tc>
       </w:tr>
@@ -2891,15 +3349,7 @@
           </w:p>
           <w:p>
             <w:r>
-              <w:t>-</w:t>
-            </w:r>
-            <w:proofErr w:type="spellStart"/>
-            <w:r>
-              <w:t>PvA</w:t>
-            </w:r>
-            <w:proofErr w:type="spellEnd"/>
-            <w:r>
-              <w:t xml:space="preserve"> uitwerken</w:t>
+              <w:t>-PvA uitwerken</w:t>
             </w:r>
           </w:p>
           <w:p/>
@@ -2918,17 +3368,41 @@
               <w:rPr>
                 <w:b/>
               </w:rPr>
-              <w:t>18 februari 2019</w:t>
-            </w:r>
-          </w:p>
-          <w:p>
-            <w:r>
-              <w:t>18 februari 2019</w:t>
-            </w:r>
-          </w:p>
-          <w:p>
-            <w:r>
-              <w:t>19 februari 2019</w:t>
+              <w:t xml:space="preserve">18 </w:t>
+            </w:r>
+            <w:r>
+              <w:rPr>
+                <w:b/>
+              </w:rPr>
+              <w:t>september</w:t>
+            </w:r>
+            <w:r>
+              <w:rPr>
+                <w:b/>
+              </w:rPr>
+              <w:t xml:space="preserve"> 2019</w:t>
+            </w:r>
+          </w:p>
+          <w:p>
+            <w:r>
+              <w:t xml:space="preserve">18 </w:t>
+            </w:r>
+            <w:r>
+              <w:t>september</w:t>
+            </w:r>
+            <w:r>
+              <w:t xml:space="preserve"> 2019</w:t>
+            </w:r>
+          </w:p>
+          <w:p>
+            <w:r>
+              <w:t xml:space="preserve">19 </w:t>
+            </w:r>
+            <w:r>
+              <w:t>september</w:t>
+            </w:r>
+            <w:r>
+              <w:t xml:space="preserve"> 2019</w:t>
             </w:r>
           </w:p>
         </w:tc>
@@ -2946,17 +3420,41 @@
               <w:rPr>
                 <w:b/>
               </w:rPr>
-              <w:t>25 februari 2019</w:t>
-            </w:r>
-          </w:p>
-          <w:p>
-            <w:r>
-              <w:t>18 februari 2019</w:t>
-            </w:r>
-          </w:p>
-          <w:p>
-            <w:r>
-              <w:t>25 februari 2019</w:t>
+              <w:t xml:space="preserve">25 </w:t>
+            </w:r>
+            <w:r>
+              <w:rPr>
+                <w:b/>
+              </w:rPr>
+              <w:t>september</w:t>
+            </w:r>
+            <w:r>
+              <w:rPr>
+                <w:b/>
+              </w:rPr>
+              <w:t xml:space="preserve"> 2019</w:t>
+            </w:r>
+          </w:p>
+          <w:p>
+            <w:r>
+              <w:t xml:space="preserve">18 </w:t>
+            </w:r>
+            <w:r>
+              <w:t>september</w:t>
+            </w:r>
+            <w:r>
+              <w:t xml:space="preserve"> 2019</w:t>
+            </w:r>
+          </w:p>
+          <w:p>
+            <w:r>
+              <w:t xml:space="preserve">25 </w:t>
+            </w:r>
+            <w:r>
+              <w:t>september</w:t>
+            </w:r>
+            <w:r>
+              <w:t xml:space="preserve"> 2019</w:t>
             </w:r>
           </w:p>
         </w:tc>
@@ -2986,21 +3484,17 @@
           </w:tcPr>
           <w:p>
             <w:r>
-              <w:t xml:space="preserve">Yaimo Collins, Jeroen de Koster, </w:t>
-            </w:r>
-            <w:proofErr w:type="spellStart"/>
-            <w:r>
-              <w:t>Aran</w:t>
-            </w:r>
-            <w:proofErr w:type="spellEnd"/>
-            <w:r>
-              <w:t xml:space="preserve"> </w:t>
-            </w:r>
-            <w:proofErr w:type="spellStart"/>
-            <w:r>
-              <w:t>Shirwani</w:t>
-            </w:r>
-            <w:proofErr w:type="spellEnd"/>
+              <w:t xml:space="preserve">Yaimo Collins, </w:t>
+            </w:r>
+            <w:r>
+              <w:t>Morten Vermeulen</w:t>
+            </w:r>
+            <w:r>
+              <w:t xml:space="preserve">, </w:t>
+            </w:r>
+            <w:r>
+              <w:t>Yustin Troost</w:t>
+            </w:r>
           </w:p>
         </w:tc>
       </w:tr>
@@ -3030,41 +3524,17 @@
           </w:p>
           <w:p>
             <w:r>
-              <w:t>-</w:t>
-            </w:r>
-            <w:proofErr w:type="spellStart"/>
-            <w:r>
-              <w:t>Use</w:t>
-            </w:r>
-            <w:proofErr w:type="spellEnd"/>
-            <w:r>
-              <w:t xml:space="preserve"> case diagram opstellen</w:t>
-            </w:r>
-          </w:p>
-          <w:p>
-            <w:r>
-              <w:t xml:space="preserve">-Individuele </w:t>
-            </w:r>
-            <w:proofErr w:type="spellStart"/>
-            <w:r>
-              <w:t>use</w:t>
-            </w:r>
-            <w:proofErr w:type="spellEnd"/>
-            <w:r>
-              <w:t xml:space="preserve"> cases uitwerken</w:t>
-            </w:r>
-          </w:p>
-          <w:p>
-            <w:r>
-              <w:t>-</w:t>
-            </w:r>
-            <w:proofErr w:type="spellStart"/>
-            <w:r>
-              <w:t>Wireframes</w:t>
-            </w:r>
-            <w:proofErr w:type="spellEnd"/>
-            <w:r>
-              <w:t xml:space="preserve"> ontwerpen</w:t>
+              <w:t>-Use case diagram opstellen</w:t>
+            </w:r>
+          </w:p>
+          <w:p>
+            <w:r>
+              <w:t>-Individuele use cases uitwerken</w:t>
+            </w:r>
+          </w:p>
+          <w:p>
+            <w:r>
+              <w:t>-Wireframes ontwerpen</w:t>
             </w:r>
           </w:p>
         </w:tc>
@@ -3074,22 +3544,46 @@
           </w:tcPr>
           <w:p>
             <w:r>
-              <w:t>25 februari 2019</w:t>
-            </w:r>
-          </w:p>
-          <w:p>
-            <w:r>
-              <w:t>25 februari 2019</w:t>
-            </w:r>
-          </w:p>
-          <w:p>
-            <w:r>
-              <w:t>27 februari 2019</w:t>
-            </w:r>
-          </w:p>
-          <w:p>
-            <w:r>
-              <w:t>1 maart 2019</w:t>
+              <w:t xml:space="preserve">25 </w:t>
+            </w:r>
+            <w:r>
+              <w:t>september</w:t>
+            </w:r>
+            <w:r>
+              <w:t xml:space="preserve"> 2019</w:t>
+            </w:r>
+          </w:p>
+          <w:p>
+            <w:r>
+              <w:t xml:space="preserve">25 </w:t>
+            </w:r>
+            <w:r>
+              <w:t>september</w:t>
+            </w:r>
+            <w:r>
+              <w:t xml:space="preserve"> 2019</w:t>
+            </w:r>
+          </w:p>
+          <w:p>
+            <w:r>
+              <w:t xml:space="preserve">27 </w:t>
+            </w:r>
+            <w:r>
+              <w:t>september</w:t>
+            </w:r>
+            <w:r>
+              <w:t xml:space="preserve"> 2019</w:t>
+            </w:r>
+          </w:p>
+          <w:p>
+            <w:r>
+              <w:t xml:space="preserve">1 </w:t>
+            </w:r>
+            <w:r>
+              <w:t>oktober</w:t>
+            </w:r>
+            <w:r>
+              <w:t xml:space="preserve"> 2019</w:t>
             </w:r>
           </w:p>
         </w:tc>
@@ -3099,22 +3593,46 @@
           </w:tcPr>
           <w:p>
             <w:r>
-              <w:t>4 maart 2019</w:t>
-            </w:r>
-          </w:p>
-          <w:p>
-            <w:r>
-              <w:t>27 februari 2019</w:t>
-            </w:r>
-          </w:p>
-          <w:p>
-            <w:r>
-              <w:t>28 februari 2019</w:t>
-            </w:r>
-          </w:p>
-          <w:p>
-            <w:r>
-              <w:t>3 maart 2019</w:t>
+              <w:t xml:space="preserve">4 </w:t>
+            </w:r>
+            <w:r>
+              <w:t>oktober</w:t>
+            </w:r>
+            <w:r>
+              <w:t xml:space="preserve"> 2019</w:t>
+            </w:r>
+          </w:p>
+          <w:p>
+            <w:r>
+              <w:t xml:space="preserve">27 </w:t>
+            </w:r>
+            <w:r>
+              <w:t>september</w:t>
+            </w:r>
+            <w:r>
+              <w:t xml:space="preserve"> 2019</w:t>
+            </w:r>
+          </w:p>
+          <w:p>
+            <w:r>
+              <w:t xml:space="preserve">28 </w:t>
+            </w:r>
+            <w:r>
+              <w:t>september</w:t>
+            </w:r>
+            <w:r>
+              <w:t xml:space="preserve"> 2019</w:t>
+            </w:r>
+          </w:p>
+          <w:p>
+            <w:r>
+              <w:t xml:space="preserve">3 </w:t>
+            </w:r>
+            <w:r>
+              <w:t>oktober</w:t>
+            </w:r>
+            <w:r>
+              <w:t xml:space="preserve"> 2019</w:t>
             </w:r>
           </w:p>
         </w:tc>
@@ -3149,21 +3667,17 @@
           </w:tcPr>
           <w:p>
             <w:r>
-              <w:t xml:space="preserve">Yaimo Collins, Jeroen de Koster, </w:t>
-            </w:r>
-            <w:proofErr w:type="spellStart"/>
-            <w:r>
-              <w:t>Aran</w:t>
-            </w:r>
-            <w:proofErr w:type="spellEnd"/>
-            <w:r>
-              <w:t xml:space="preserve"> </w:t>
-            </w:r>
-            <w:proofErr w:type="spellStart"/>
-            <w:r>
-              <w:t>Shirwani</w:t>
-            </w:r>
-            <w:proofErr w:type="spellEnd"/>
+              <w:t xml:space="preserve">Yaimo Collins, </w:t>
+            </w:r>
+            <w:r>
+              <w:t>Morten Vermeulen</w:t>
+            </w:r>
+            <w:r>
+              <w:t xml:space="preserve">, </w:t>
+            </w:r>
+            <w:r>
+              <w:t>Yustin Troost</w:t>
+            </w:r>
           </w:p>
         </w:tc>
       </w:tr>
@@ -3208,17 +3722,35 @@
           </w:tcPr>
           <w:p>
             <w:r>
-              <w:t>4 maart 2019</w:t>
-            </w:r>
-          </w:p>
-          <w:p>
-            <w:r>
-              <w:t>4 maart 2019</w:t>
-            </w:r>
-          </w:p>
-          <w:p>
-            <w:r>
-              <w:t>8 maart 2019</w:t>
+              <w:t xml:space="preserve">4 </w:t>
+            </w:r>
+            <w:r>
+              <w:t>oktober</w:t>
+            </w:r>
+            <w:r>
+              <w:t xml:space="preserve"> 2019</w:t>
+            </w:r>
+          </w:p>
+          <w:p>
+            <w:r>
+              <w:t xml:space="preserve">4 </w:t>
+            </w:r>
+            <w:r>
+              <w:t>oktober</w:t>
+            </w:r>
+            <w:r>
+              <w:t xml:space="preserve"> 2019</w:t>
+            </w:r>
+          </w:p>
+          <w:p>
+            <w:r>
+              <w:t xml:space="preserve">8 </w:t>
+            </w:r>
+            <w:r>
+              <w:t>oktober</w:t>
+            </w:r>
+            <w:r>
+              <w:t xml:space="preserve"> 2019</w:t>
             </w:r>
           </w:p>
         </w:tc>
@@ -3228,17 +3760,35 @@
           </w:tcPr>
           <w:p>
             <w:r>
-              <w:t>11 maart 2019</w:t>
-            </w:r>
-          </w:p>
-          <w:p>
-            <w:r>
-              <w:t>7 maart 2019</w:t>
-            </w:r>
-          </w:p>
-          <w:p>
-            <w:r>
-              <w:t>10 maart 2019</w:t>
+              <w:t xml:space="preserve">11 </w:t>
+            </w:r>
+            <w:r>
+              <w:t>oktober</w:t>
+            </w:r>
+            <w:r>
+              <w:t xml:space="preserve"> 2019</w:t>
+            </w:r>
+          </w:p>
+          <w:p>
+            <w:r>
+              <w:t xml:space="preserve">7 </w:t>
+            </w:r>
+            <w:r>
+              <w:t>oktober</w:t>
+            </w:r>
+            <w:r>
+              <w:t xml:space="preserve"> 2019</w:t>
+            </w:r>
+          </w:p>
+          <w:p>
+            <w:r>
+              <w:t xml:space="preserve">10 </w:t>
+            </w:r>
+            <w:r>
+              <w:t>oktober</w:t>
+            </w:r>
+            <w:r>
+              <w:t xml:space="preserve"> 2019</w:t>
             </w:r>
           </w:p>
         </w:tc>
@@ -3268,21 +3818,17 @@
           </w:tcPr>
           <w:p>
             <w:r>
-              <w:t xml:space="preserve">Yaimo Collins, Jeroen de Koster, </w:t>
-            </w:r>
-            <w:proofErr w:type="spellStart"/>
-            <w:r>
-              <w:t>Aran</w:t>
-            </w:r>
-            <w:proofErr w:type="spellEnd"/>
-            <w:r>
-              <w:t xml:space="preserve"> </w:t>
-            </w:r>
-            <w:proofErr w:type="spellStart"/>
-            <w:r>
-              <w:t>Shirwani</w:t>
-            </w:r>
-            <w:proofErr w:type="spellEnd"/>
+              <w:t xml:space="preserve">Yaimo Collins, </w:t>
+            </w:r>
+            <w:r>
+              <w:t>Morten Vermeulen</w:t>
+            </w:r>
+            <w:r>
+              <w:t xml:space="preserve">, </w:t>
+            </w:r>
+            <w:r>
+              <w:t>Yustin Troost</w:t>
+            </w:r>
           </w:p>
         </w:tc>
       </w:tr>
@@ -3321,17 +3867,35 @@
           </w:tcPr>
           <w:p>
             <w:r>
-              <w:t>11 maart 2019</w:t>
-            </w:r>
-          </w:p>
-          <w:p>
-            <w:r>
-              <w:t>11 maart 2019</w:t>
-            </w:r>
-          </w:p>
-          <w:p>
-            <w:r>
-              <w:t>15 maart 2019</w:t>
+              <w:t xml:space="preserve">11 </w:t>
+            </w:r>
+            <w:r>
+              <w:t>oktober</w:t>
+            </w:r>
+            <w:r>
+              <w:t xml:space="preserve"> 2019</w:t>
+            </w:r>
+          </w:p>
+          <w:p>
+            <w:r>
+              <w:t xml:space="preserve">11 </w:t>
+            </w:r>
+            <w:r>
+              <w:t>oktober</w:t>
+            </w:r>
+            <w:r>
+              <w:t xml:space="preserve"> 2019</w:t>
+            </w:r>
+          </w:p>
+          <w:p>
+            <w:r>
+              <w:t xml:space="preserve">15 </w:t>
+            </w:r>
+            <w:r>
+              <w:t>oktober</w:t>
+            </w:r>
+            <w:r>
+              <w:t xml:space="preserve"> 2019</w:t>
             </w:r>
           </w:p>
         </w:tc>
@@ -3341,17 +3905,35 @@
           </w:tcPr>
           <w:p>
             <w:r>
-              <w:t>18 maart 2019</w:t>
-            </w:r>
-          </w:p>
-          <w:p>
-            <w:r>
-              <w:t>14 maart 2019</w:t>
-            </w:r>
-          </w:p>
-          <w:p>
-            <w:r>
-              <w:t>18 maart 2019</w:t>
+              <w:t xml:space="preserve">18 </w:t>
+            </w:r>
+            <w:r>
+              <w:t>oktober</w:t>
+            </w:r>
+            <w:r>
+              <w:t xml:space="preserve"> 2019</w:t>
+            </w:r>
+          </w:p>
+          <w:p>
+            <w:r>
+              <w:t xml:space="preserve">14 </w:t>
+            </w:r>
+            <w:r>
+              <w:t>oktober</w:t>
+            </w:r>
+            <w:r>
+              <w:t xml:space="preserve"> 2019</w:t>
+            </w:r>
+          </w:p>
+          <w:p>
+            <w:r>
+              <w:t xml:space="preserve">18 </w:t>
+            </w:r>
+            <w:r>
+              <w:t>oktober</w:t>
+            </w:r>
+            <w:r>
+              <w:t xml:space="preserve"> 2019</w:t>
             </w:r>
           </w:p>
         </w:tc>
@@ -3381,21 +3963,17 @@
           </w:tcPr>
           <w:p>
             <w:r>
-              <w:t xml:space="preserve">Yaimo Collins, Jeroen de Koster, </w:t>
-            </w:r>
-            <w:proofErr w:type="spellStart"/>
-            <w:r>
-              <w:t>Aran</w:t>
-            </w:r>
-            <w:proofErr w:type="spellEnd"/>
-            <w:r>
-              <w:t xml:space="preserve"> </w:t>
-            </w:r>
-            <w:proofErr w:type="spellStart"/>
-            <w:r>
-              <w:t>Shirwani</w:t>
-            </w:r>
-            <w:proofErr w:type="spellEnd"/>
+              <w:t xml:space="preserve">Yaimo Collins, </w:t>
+            </w:r>
+            <w:r>
+              <w:t>Morten Vermeulen</w:t>
+            </w:r>
+            <w:r>
+              <w:t xml:space="preserve">, </w:t>
+            </w:r>
+            <w:r>
+              <w:t>Yustin Troost</w:t>
+            </w:r>
           </w:p>
         </w:tc>
       </w:tr>
@@ -3421,11 +3999,10 @@
 <file path=word/numbering.xml><?xml version="1.0" encoding="utf-8"?>
 <w:numbering xmlns:wpc="http://schemas.microsoft.com/office/word/2010/wordprocessingCanvas" xmlns:cx="http://schemas.microsoft.com/office/drawing/2014/chartex" xmlns:cx1="http://schemas.microsoft.com/office/drawing/2015/9/8/chartex" xmlns:cx2="http://schemas.microsoft.com/office/drawing/2015/10/21/chartex" xmlns:cx3="http://schemas.microsoft.com/office/drawing/2016/5/9/chartex" xmlns:cx4="http://schemas.microsoft.com/office/drawing/2016/5/10/chartex" xmlns:cx5="http://schemas.microsoft.com/office/drawing/2016/5/11/chartex" xmlns:cx6="http://schemas.microsoft.com/office/drawing/2016/5/12/chartex" xmlns:cx7="http://schemas.microsoft.com/office/drawing/2016/5/13/chartex" xmlns:cx8="http://schemas.microsoft.com/office/drawing/2016/5/14/chartex" xmlns:mc="http://schemas.openxmlformats.org/markup-compatibility/2006" xmlns:aink="http://schemas.microsoft.com/office/drawing/2016/ink" xmlns:am3d="http://schemas.microsoft.com/office/drawing/2017/model3d" xmlns:o="urn:schemas-microsoft-com:office:office" xmlns:r="http://schemas.openxmlformats.org/officeDocument/2006/relationships" xmlns:m="http://schemas.openxmlformats.org/officeDocument/2006/math" xmlns:v="urn:schemas-microsoft-com:vml" xmlns:wp14="http://schemas.microsoft.com/office/word/2010/wordprocessingDrawing" xmlns:wp="http://schemas.openxmlformats.org/drawingml/2006/wordprocessingDrawing" xmlns:w10="urn:schemas-microsoft-com:office:word" xmlns:w="http://schemas.openxmlformats.org/wordprocessingml/2006/main" xmlns:w14="http://schemas.microsoft.com/office/word/2010/wordml" xmlns:w15="http://schemas.microsoft.com/office/word/2012/wordml" xmlns:w16cid="http://schemas.microsoft.com/office/word/2016/wordml/cid" xmlns:w16se="http://schemas.microsoft.com/office/word/2015/wordml/symex" xmlns:wpg="http://schemas.microsoft.com/office/word/2010/wordprocessingGroup" xmlns:wpi="http://schemas.microsoft.com/office/word/2010/wordprocessingInk" xmlns:wne="http://schemas.microsoft.com/office/word/2006/wordml" xmlns:wps="http://schemas.microsoft.com/office/word/2010/wordprocessingShape" mc:Ignorable="w14 w15 w16se w16cid wp14">
   <w:abstractNum w:abstractNumId="0" w15:restartNumberingAfterBreak="0">
-    <w:nsid w:val="58300296"/>
+    <w:nsid w:val="1FA234C2"/>
     <w:multiLevelType w:val="hybridMultilevel"/>
-    <w:tmpl w:val="ACE0814C"/>
-    <w:lvl w:ilvl="0" w:tplc="7A4E5F90">
-      <w:start w:val="1"/>
+    <w:tmpl w:val="DD825B94"/>
+    <w:lvl w:ilvl="0" w:tplc="993C3A02">
       <w:numFmt w:val="bullet"/>
       <w:lvlText w:val="-"/>
       <w:lvlJc w:val="left"/>
@@ -3533,7 +4110,238 @@
       </w:rPr>
     </w:lvl>
   </w:abstractNum>
+  <w:abstractNum w:abstractNumId="1" w15:restartNumberingAfterBreak="0">
+    <w:nsid w:val="44EC46D6"/>
+    <w:multiLevelType w:val="hybridMultilevel"/>
+    <w:tmpl w:val="E6980300"/>
+    <w:lvl w:ilvl="0" w:tplc="063EE564">
+      <w:numFmt w:val="bullet"/>
+      <w:lvlText w:val="-"/>
+      <w:lvlJc w:val="left"/>
+      <w:pPr>
+        <w:ind w:left="720" w:hanging="360"/>
+      </w:pPr>
+      <w:rPr>
+        <w:rFonts w:ascii="Calibri" w:eastAsiaTheme="minorHAnsi" w:hAnsi="Calibri" w:cs="Calibri" w:hint="default"/>
+      </w:rPr>
+    </w:lvl>
+    <w:lvl w:ilvl="1" w:tplc="04090003" w:tentative="1">
+      <w:start w:val="1"/>
+      <w:numFmt w:val="bullet"/>
+      <w:lvlText w:val="o"/>
+      <w:lvlJc w:val="left"/>
+      <w:pPr>
+        <w:ind w:left="1440" w:hanging="360"/>
+      </w:pPr>
+      <w:rPr>
+        <w:rFonts w:ascii="Courier New" w:hAnsi="Courier New" w:cs="Courier New" w:hint="default"/>
+      </w:rPr>
+    </w:lvl>
+    <w:lvl w:ilvl="2" w:tplc="04090005" w:tentative="1">
+      <w:start w:val="1"/>
+      <w:numFmt w:val="bullet"/>
+      <w:lvlText w:val=""/>
+      <w:lvlJc w:val="left"/>
+      <w:pPr>
+        <w:ind w:left="2160" w:hanging="360"/>
+      </w:pPr>
+      <w:rPr>
+        <w:rFonts w:ascii="Wingdings" w:hAnsi="Wingdings" w:hint="default"/>
+      </w:rPr>
+    </w:lvl>
+    <w:lvl w:ilvl="3" w:tplc="04090001" w:tentative="1">
+      <w:start w:val="1"/>
+      <w:numFmt w:val="bullet"/>
+      <w:lvlText w:val=""/>
+      <w:lvlJc w:val="left"/>
+      <w:pPr>
+        <w:ind w:left="2880" w:hanging="360"/>
+      </w:pPr>
+      <w:rPr>
+        <w:rFonts w:ascii="Symbol" w:hAnsi="Symbol" w:hint="default"/>
+      </w:rPr>
+    </w:lvl>
+    <w:lvl w:ilvl="4" w:tplc="04090003" w:tentative="1">
+      <w:start w:val="1"/>
+      <w:numFmt w:val="bullet"/>
+      <w:lvlText w:val="o"/>
+      <w:lvlJc w:val="left"/>
+      <w:pPr>
+        <w:ind w:left="3600" w:hanging="360"/>
+      </w:pPr>
+      <w:rPr>
+        <w:rFonts w:ascii="Courier New" w:hAnsi="Courier New" w:cs="Courier New" w:hint="default"/>
+      </w:rPr>
+    </w:lvl>
+    <w:lvl w:ilvl="5" w:tplc="04090005" w:tentative="1">
+      <w:start w:val="1"/>
+      <w:numFmt w:val="bullet"/>
+      <w:lvlText w:val=""/>
+      <w:lvlJc w:val="left"/>
+      <w:pPr>
+        <w:ind w:left="4320" w:hanging="360"/>
+      </w:pPr>
+      <w:rPr>
+        <w:rFonts w:ascii="Wingdings" w:hAnsi="Wingdings" w:hint="default"/>
+      </w:rPr>
+    </w:lvl>
+    <w:lvl w:ilvl="6" w:tplc="04090001" w:tentative="1">
+      <w:start w:val="1"/>
+      <w:numFmt w:val="bullet"/>
+      <w:lvlText w:val=""/>
+      <w:lvlJc w:val="left"/>
+      <w:pPr>
+        <w:ind w:left="5040" w:hanging="360"/>
+      </w:pPr>
+      <w:rPr>
+        <w:rFonts w:ascii="Symbol" w:hAnsi="Symbol" w:hint="default"/>
+      </w:rPr>
+    </w:lvl>
+    <w:lvl w:ilvl="7" w:tplc="04090003" w:tentative="1">
+      <w:start w:val="1"/>
+      <w:numFmt w:val="bullet"/>
+      <w:lvlText w:val="o"/>
+      <w:lvlJc w:val="left"/>
+      <w:pPr>
+        <w:ind w:left="5760" w:hanging="360"/>
+      </w:pPr>
+      <w:rPr>
+        <w:rFonts w:ascii="Courier New" w:hAnsi="Courier New" w:cs="Courier New" w:hint="default"/>
+      </w:rPr>
+    </w:lvl>
+    <w:lvl w:ilvl="8" w:tplc="04090005" w:tentative="1">
+      <w:start w:val="1"/>
+      <w:numFmt w:val="bullet"/>
+      <w:lvlText w:val=""/>
+      <w:lvlJc w:val="left"/>
+      <w:pPr>
+        <w:ind w:left="6480" w:hanging="360"/>
+      </w:pPr>
+      <w:rPr>
+        <w:rFonts w:ascii="Wingdings" w:hAnsi="Wingdings" w:hint="default"/>
+      </w:rPr>
+    </w:lvl>
+  </w:abstractNum>
+  <w:abstractNum w:abstractNumId="2" w15:restartNumberingAfterBreak="0">
+    <w:nsid w:val="58300296"/>
+    <w:multiLevelType w:val="hybridMultilevel"/>
+    <w:tmpl w:val="ACE0814C"/>
+    <w:lvl w:ilvl="0" w:tplc="7A4E5F90">
+      <w:start w:val="1"/>
+      <w:numFmt w:val="bullet"/>
+      <w:lvlText w:val="-"/>
+      <w:lvlJc w:val="left"/>
+      <w:pPr>
+        <w:ind w:left="720" w:hanging="360"/>
+      </w:pPr>
+      <w:rPr>
+        <w:rFonts w:ascii="Calibri" w:eastAsiaTheme="minorHAnsi" w:hAnsi="Calibri" w:cs="Calibri" w:hint="default"/>
+      </w:rPr>
+    </w:lvl>
+    <w:lvl w:ilvl="1" w:tplc="04090003" w:tentative="1">
+      <w:start w:val="1"/>
+      <w:numFmt w:val="bullet"/>
+      <w:lvlText w:val="o"/>
+      <w:lvlJc w:val="left"/>
+      <w:pPr>
+        <w:ind w:left="1440" w:hanging="360"/>
+      </w:pPr>
+      <w:rPr>
+        <w:rFonts w:ascii="Courier New" w:hAnsi="Courier New" w:cs="Courier New" w:hint="default"/>
+      </w:rPr>
+    </w:lvl>
+    <w:lvl w:ilvl="2" w:tplc="04090005" w:tentative="1">
+      <w:start w:val="1"/>
+      <w:numFmt w:val="bullet"/>
+      <w:lvlText w:val=""/>
+      <w:lvlJc w:val="left"/>
+      <w:pPr>
+        <w:ind w:left="2160" w:hanging="360"/>
+      </w:pPr>
+      <w:rPr>
+        <w:rFonts w:ascii="Wingdings" w:hAnsi="Wingdings" w:hint="default"/>
+      </w:rPr>
+    </w:lvl>
+    <w:lvl w:ilvl="3" w:tplc="04090001" w:tentative="1">
+      <w:start w:val="1"/>
+      <w:numFmt w:val="bullet"/>
+      <w:lvlText w:val=""/>
+      <w:lvlJc w:val="left"/>
+      <w:pPr>
+        <w:ind w:left="2880" w:hanging="360"/>
+      </w:pPr>
+      <w:rPr>
+        <w:rFonts w:ascii="Symbol" w:hAnsi="Symbol" w:hint="default"/>
+      </w:rPr>
+    </w:lvl>
+    <w:lvl w:ilvl="4" w:tplc="04090003" w:tentative="1">
+      <w:start w:val="1"/>
+      <w:numFmt w:val="bullet"/>
+      <w:lvlText w:val="o"/>
+      <w:lvlJc w:val="left"/>
+      <w:pPr>
+        <w:ind w:left="3600" w:hanging="360"/>
+      </w:pPr>
+      <w:rPr>
+        <w:rFonts w:ascii="Courier New" w:hAnsi="Courier New" w:cs="Courier New" w:hint="default"/>
+      </w:rPr>
+    </w:lvl>
+    <w:lvl w:ilvl="5" w:tplc="04090005" w:tentative="1">
+      <w:start w:val="1"/>
+      <w:numFmt w:val="bullet"/>
+      <w:lvlText w:val=""/>
+      <w:lvlJc w:val="left"/>
+      <w:pPr>
+        <w:ind w:left="4320" w:hanging="360"/>
+      </w:pPr>
+      <w:rPr>
+        <w:rFonts w:ascii="Wingdings" w:hAnsi="Wingdings" w:hint="default"/>
+      </w:rPr>
+    </w:lvl>
+    <w:lvl w:ilvl="6" w:tplc="04090001" w:tentative="1">
+      <w:start w:val="1"/>
+      <w:numFmt w:val="bullet"/>
+      <w:lvlText w:val=""/>
+      <w:lvlJc w:val="left"/>
+      <w:pPr>
+        <w:ind w:left="5040" w:hanging="360"/>
+      </w:pPr>
+      <w:rPr>
+        <w:rFonts w:ascii="Symbol" w:hAnsi="Symbol" w:hint="default"/>
+      </w:rPr>
+    </w:lvl>
+    <w:lvl w:ilvl="7" w:tplc="04090003" w:tentative="1">
+      <w:start w:val="1"/>
+      <w:numFmt w:val="bullet"/>
+      <w:lvlText w:val="o"/>
+      <w:lvlJc w:val="left"/>
+      <w:pPr>
+        <w:ind w:left="5760" w:hanging="360"/>
+      </w:pPr>
+      <w:rPr>
+        <w:rFonts w:ascii="Courier New" w:hAnsi="Courier New" w:cs="Courier New" w:hint="default"/>
+      </w:rPr>
+    </w:lvl>
+    <w:lvl w:ilvl="8" w:tplc="04090005" w:tentative="1">
+      <w:start w:val="1"/>
+      <w:numFmt w:val="bullet"/>
+      <w:lvlText w:val=""/>
+      <w:lvlJc w:val="left"/>
+      <w:pPr>
+        <w:ind w:left="6480" w:hanging="360"/>
+      </w:pPr>
+      <w:rPr>
+        <w:rFonts w:ascii="Wingdings" w:hAnsi="Wingdings" w:hint="default"/>
+      </w:rPr>
+    </w:lvl>
+  </w:abstractNum>
   <w:num w:numId="1">
+    <w:abstractNumId w:val="2"/>
+  </w:num>
+  <w:num w:numId="2">
+    <w:abstractNumId w:val="1"/>
+  </w:num>
+  <w:num w:numId="3">
     <w:abstractNumId w:val="0"/>
   </w:num>
 </w:numbering>
@@ -3662,6 +4470,7 @@
     <w:lsdException w:name="HTML Sample" w:semiHidden="1" w:unhideWhenUsed="1"/>
     <w:lsdException w:name="HTML Typewriter" w:semiHidden="1" w:unhideWhenUsed="1"/>
     <w:lsdException w:name="HTML Variable" w:semiHidden="1" w:unhideWhenUsed="1"/>
+    <w:lsdException w:name="Normal Table" w:semiHidden="1" w:unhideWhenUsed="1"/>
     <w:lsdException w:name="annotation subject" w:semiHidden="1" w:unhideWhenUsed="1"/>
     <w:lsdException w:name="No List" w:semiHidden="1" w:unhideWhenUsed="1"/>
     <w:lsdException w:name="Outline List 1" w:semiHidden="1" w:unhideWhenUsed="1"/>
@@ -3708,8 +4517,10 @@
     <w:lsdException w:name="Table Subtle 2" w:semiHidden="1" w:unhideWhenUsed="1"/>
     <w:lsdException w:name="Table Web 1" w:semiHidden="1" w:unhideWhenUsed="1"/>
     <w:lsdException w:name="Table Web 2" w:semiHidden="1" w:unhideWhenUsed="1"/>
+    <w:lsdException w:name="Table Web 3" w:semiHidden="1" w:unhideWhenUsed="1"/>
     <w:lsdException w:name="Balloon Text" w:semiHidden="1" w:unhideWhenUsed="1"/>
     <w:lsdException w:name="Table Grid" w:uiPriority="59"/>
+    <w:lsdException w:name="Table Theme" w:semiHidden="1" w:unhideWhenUsed="1"/>
     <w:lsdException w:name="Placeholder Text" w:semiHidden="1"/>
     <w:lsdException w:name="No Spacing" w:uiPriority="1" w:qFormat="1"/>
     <w:lsdException w:name="Light Shading" w:uiPriority="60"/>
@@ -4192,6 +5003,18 @@
       <w:shd w:val="clear" w:color="auto" w:fill="E1DFDD"/>
     </w:rPr>
   </w:style>
+  <w:style w:type="paragraph" w:styleId="Inhopg1">
+    <w:name w:val="toc 1"/>
+    <w:basedOn w:val="Standaard"/>
+    <w:next w:val="Standaard"/>
+    <w:autoRedefine/>
+    <w:uiPriority w:val="39"/>
+    <w:unhideWhenUsed/>
+    <w:rsid w:val="00C24CB7"/>
+    <w:pPr>
+      <w:spacing w:after="100"/>
+    </w:pPr>
+  </w:style>
 </w:styles>
 </file>
 

</xml_diff>